<commit_message>
Updated code in AI Prompt Detector. Still a work in progress.
</commit_message>
<xml_diff>
--- a/submission.docx
+++ b/submission.docx
@@ -589,10 +589,13 @@
     </w:p>
     <w:p>
       <w:r>
-        <w:t>Hello! I'm calling you about your Extended Warranty. It is coming up on its due date, and I'd love to be able to get you an up-to-date new policy!</w:t>
-      </w:r>
-      <w:r>
-        <w:t xml:space="preserve"> – me</w:t>
+        <w:t>Hello, I am calling you about your Extended Warranty. It's coming up to being due, and I'd love the opportunity to be able to set you up with an updated new policy! Please give me a call when you receive this message. Thank you!</w:t>
+      </w:r>
+      <w:r>
+        <w:t xml:space="preserve"> </w:t>
+      </w:r>
+      <w:r>
+        <w:t>– me</w:t>
       </w:r>
     </w:p>
     <w:p/>

</xml_diff>

<commit_message>
updated readme and python code to adjust text predictions
</commit_message>
<xml_diff>
--- a/submission.docx
+++ b/submission.docx
@@ -191,13 +191,8 @@
           <w:numId w:val="1"/>
         </w:numPr>
       </w:pPr>
-      <w:proofErr w:type="gramStart"/>
-      <w:r>
-        <w:t>Avoids</w:t>
-      </w:r>
-      <w:proofErr w:type="gramEnd"/>
-      <w:r>
-        <w:t xml:space="preserve"> addressing nuanced or subjective aspects of a topic.</w:t>
+      <w:r>
+        <w:t>Avoids addressing nuanced or subjective aspects of a topic.</w:t>
       </w:r>
     </w:p>
     <w:p>
@@ -333,13 +328,8 @@
           <w:numId w:val="1"/>
         </w:numPr>
       </w:pPr>
-      <w:proofErr w:type="gramStart"/>
-      <w:r>
-        <w:t>Instant</w:t>
-      </w:r>
-      <w:proofErr w:type="gramEnd"/>
-      <w:r>
-        <w:t xml:space="preserve"> generation of coherent and lengthy content may indicate AI use.</w:t>
+      <w:r>
+        <w:t>Instant generation of coherent and lengthy content may indicate AI use.</w:t>
       </w:r>
     </w:p>
     <w:p>
@@ -551,15 +541,7 @@
       </w:pPr>
       <w:r>
         <w:lastRenderedPageBreak/>
-        <w:t xml:space="preserve">Synonyms or paraphrases </w:t>
-      </w:r>
-      <w:proofErr w:type="gramStart"/>
-      <w:r>
-        <w:t>used</w:t>
-      </w:r>
-      <w:proofErr w:type="gramEnd"/>
-      <w:r>
-        <w:t xml:space="preserve"> inappropriately for context.</w:t>
+        <w:t>Synonyms or paraphrases used inappropriately for context.</w:t>
       </w:r>
     </w:p>
     <w:p>
@@ -588,6 +570,13 @@
       </w:r>
     </w:p>
     <w:p>
+      <w:pPr>
+        <w:pStyle w:val="ListParagraph"/>
+        <w:numPr>
+          <w:ilvl w:val="0"/>
+          <w:numId w:val="2"/>
+        </w:numPr>
+      </w:pPr>
       <w:r>
         <w:t>Hello, I am calling you about your Extended Warranty. It's coming up to being due, and I'd love the opportunity to be able to set you up with an updated new policy! Please give me a call when you receive this message. Thank you!</w:t>
       </w:r>
@@ -600,6 +589,13 @@
     </w:p>
     <w:p/>
     <w:p>
+      <w:pPr>
+        <w:pStyle w:val="ListParagraph"/>
+        <w:numPr>
+          <w:ilvl w:val="0"/>
+          <w:numId w:val="2"/>
+        </w:numPr>
+      </w:pPr>
       <w:r>
         <w:t>I think Japanese businesses are required by law to exhaust other assets before resorting to layoffs. America would never put such a policy in place.  – Comment from Reddit u/informal_spell7209 (</w:t>
       </w:r>
@@ -617,16 +613,15 @@
     </w:p>
     <w:p/>
     <w:p>
-      <w:r>
-        <w:t xml:space="preserve">This is how GPT should be used for medical advice. You throw some symptoms and </w:t>
-      </w:r>
-      <w:proofErr w:type="gramStart"/>
-      <w:r>
-        <w:t>see about</w:t>
-      </w:r>
-      <w:proofErr w:type="gramEnd"/>
-      <w:r>
-        <w:t xml:space="preserve"> it afterwards with a professional doctor. This is a galaxy away from </w:t>
+      <w:pPr>
+        <w:pStyle w:val="ListParagraph"/>
+        <w:numPr>
+          <w:ilvl w:val="0"/>
+          <w:numId w:val="2"/>
+        </w:numPr>
+      </w:pPr>
+      <w:r>
+        <w:t xml:space="preserve">This is how GPT should be used for medical advice. You throw some symptoms and see about it afterwards with a professional doctor. This is a galaxy away from </w:t>
       </w:r>
       <w:proofErr w:type="spellStart"/>
       <w:r>
@@ -649,32 +644,47 @@
       </w:r>
     </w:p>
     <w:p/>
+    <w:p>
+      <w:r>
+        <w:t>AI:</w:t>
+      </w:r>
+    </w:p>
+    <w:p>
+      <w:pPr>
+        <w:pStyle w:val="ListParagraph"/>
+        <w:numPr>
+          <w:ilvl w:val="0"/>
+          <w:numId w:val="2"/>
+        </w:numPr>
+      </w:pPr>
+      <w:r>
+        <w:t>Artificial intelligence has transformed the landscape of modern industries. By automating processes and analyzing massive datasets, AI enables companies to make informed decisions and optimize their operations with unprecedented precision.</w:t>
+      </w:r>
+    </w:p>
     <w:p/>
     <w:p>
-      <w:r>
-        <w:t>AI:</w:t>
-      </w:r>
-    </w:p>
-    <w:p>
-      <w:r>
-        <w:t>Artificial intelligence has transformed the landscape of modern industries. By automating processes and analyzing massive datasets, AI enables companies to make informed decisions and optimize their operations with unprecedented precision.</w:t>
+      <w:pPr>
+        <w:pStyle w:val="ListParagraph"/>
+        <w:numPr>
+          <w:ilvl w:val="0"/>
+          <w:numId w:val="2"/>
+        </w:numPr>
+      </w:pPr>
+      <w:r>
+        <w:t>The ancient castle loomed over the misty valley, its towers disappearing into the clouds. Legends whispered that a dragon guarded the treasure within, but no one who entered had ever returned to tell the tale.</w:t>
       </w:r>
     </w:p>
     <w:p/>
     <w:p>
-      <w:r>
-        <w:t>The ancient castle loomed over the misty valley, its towers disappearing into the clouds. Legends whispered that a dragon guarded the treasure within, but no one who entered had ever returned to tell the tale.</w:t>
-      </w:r>
-    </w:p>
-    <w:p/>
-    <w:p>
-      <w:r>
-        <w:t>User: Can you explain the concept of neural networks in simple terms?</w:t>
-      </w:r>
-    </w:p>
-    <w:p>
-      <w:r>
-        <w:t>AI: Sure! Neural networks are like interconnected webs of decision-makers. Each node processes input data, learns patterns, and passes information along to make predictions or decisions.</w:t>
+      <w:pPr>
+        <w:pStyle w:val="ListParagraph"/>
+        <w:numPr>
+          <w:ilvl w:val="0"/>
+          <w:numId w:val="2"/>
+        </w:numPr>
+      </w:pPr>
+      <w:r>
+        <w:t>By analyzing vast datasets, AI models are capable of identifying patterns and predicting outcomes with remarkable accuracy, thus revolutionizing predictive analytics.</w:t>
       </w:r>
     </w:p>
     <w:sectPr>
@@ -690,6 +700,95 @@
 <file path=word/numbering.xml><?xml version="1.0" encoding="utf-8"?>
 <w:numbering xmlns:wpc="http://schemas.microsoft.com/office/word/2010/wordprocessingCanvas" xmlns:cx="http://schemas.microsoft.com/office/drawing/2014/chartex" xmlns:cx1="http://schemas.microsoft.com/office/drawing/2015/9/8/chartex" xmlns:cx2="http://schemas.microsoft.com/office/drawing/2015/10/21/chartex" xmlns:cx3="http://schemas.microsoft.com/office/drawing/2016/5/9/chartex" xmlns:cx4="http://schemas.microsoft.com/office/drawing/2016/5/10/chartex" xmlns:cx5="http://schemas.microsoft.com/office/drawing/2016/5/11/chartex" xmlns:cx6="http://schemas.microsoft.com/office/drawing/2016/5/12/chartex" xmlns:cx7="http://schemas.microsoft.com/office/drawing/2016/5/13/chartex" xmlns:cx8="http://schemas.microsoft.com/office/drawing/2016/5/14/chartex" xmlns:mc="http://schemas.openxmlformats.org/markup-compatibility/2006" xmlns:aink="http://schemas.microsoft.com/office/drawing/2016/ink" xmlns:am3d="http://schemas.microsoft.com/office/drawing/2017/model3d" xmlns:o="urn:schemas-microsoft-com:office:office" xmlns:oel="http://schemas.microsoft.com/office/2019/extlst" xmlns:r="http://schemas.openxmlformats.org/officeDocument/2006/relationships" xmlns:m="http://schemas.openxmlformats.org/officeDocument/2006/math" xmlns:v="urn:schemas-microsoft-com:vml" xmlns:wp14="http://schemas.microsoft.com/office/word/2010/wordprocessingDrawing" xmlns:wp="http://schemas.openxmlformats.org/drawingml/2006/wordprocessingDrawing" xmlns:w10="urn:schemas-microsoft-com:office:word" xmlns:w="http://schemas.openxmlformats.org/wordprocessingml/2006/main" xmlns:w14="http://schemas.microsoft.com/office/word/2010/wordml" xmlns:w15="http://schemas.microsoft.com/office/word/2012/wordml" xmlns:w16cex="http://schemas.microsoft.com/office/word/2018/wordml/cex" xmlns:w16cid="http://schemas.microsoft.com/office/word/2016/wordml/cid" xmlns:w16="http://schemas.microsoft.com/office/word/2018/wordml" xmlns:w16du="http://schemas.microsoft.com/office/word/2023/wordml/word16du" xmlns:w16sdtdh="http://schemas.microsoft.com/office/word/2020/wordml/sdtdatahash" xmlns:w16sdtfl="http://schemas.microsoft.com/office/word/2024/wordml/sdtformatlock" xmlns:w16se="http://schemas.microsoft.com/office/word/2015/wordml/symex" xmlns:wpg="http://schemas.microsoft.com/office/word/2010/wordprocessingGroup" xmlns:wpi="http://schemas.microsoft.com/office/word/2010/wordprocessingInk" xmlns:wne="http://schemas.microsoft.com/office/word/2006/wordml" xmlns:wps="http://schemas.microsoft.com/office/word/2010/wordprocessingShape" mc:Ignorable="w14 w15 w16se w16cid w16 w16cex w16sdtdh w16sdtfl w16du wp14">
   <w:abstractNum w:abstractNumId="0" w15:restartNumberingAfterBreak="0">
+    <w:nsid w:val="2A0B16BC"/>
+    <w:multiLevelType w:val="hybridMultilevel"/>
+    <w:tmpl w:val="6E88CB1A"/>
+    <w:lvl w:ilvl="0" w:tplc="0409000F">
+      <w:start w:val="1"/>
+      <w:numFmt w:val="decimal"/>
+      <w:lvlText w:val="%1."/>
+      <w:lvlJc w:val="left"/>
+      <w:pPr>
+        <w:ind w:left="720" w:hanging="360"/>
+      </w:pPr>
+      <w:rPr>
+        <w:rFonts w:hint="default"/>
+      </w:rPr>
+    </w:lvl>
+    <w:lvl w:ilvl="1" w:tplc="04090019" w:tentative="1">
+      <w:start w:val="1"/>
+      <w:numFmt w:val="lowerLetter"/>
+      <w:lvlText w:val="%2."/>
+      <w:lvlJc w:val="left"/>
+      <w:pPr>
+        <w:ind w:left="1440" w:hanging="360"/>
+      </w:pPr>
+    </w:lvl>
+    <w:lvl w:ilvl="2" w:tplc="0409001B" w:tentative="1">
+      <w:start w:val="1"/>
+      <w:numFmt w:val="lowerRoman"/>
+      <w:lvlText w:val="%3."/>
+      <w:lvlJc w:val="right"/>
+      <w:pPr>
+        <w:ind w:left="2160" w:hanging="180"/>
+      </w:pPr>
+    </w:lvl>
+    <w:lvl w:ilvl="3" w:tplc="0409000F" w:tentative="1">
+      <w:start w:val="1"/>
+      <w:numFmt w:val="decimal"/>
+      <w:lvlText w:val="%4."/>
+      <w:lvlJc w:val="left"/>
+      <w:pPr>
+        <w:ind w:left="2880" w:hanging="360"/>
+      </w:pPr>
+    </w:lvl>
+    <w:lvl w:ilvl="4" w:tplc="04090019" w:tentative="1">
+      <w:start w:val="1"/>
+      <w:numFmt w:val="lowerLetter"/>
+      <w:lvlText w:val="%5."/>
+      <w:lvlJc w:val="left"/>
+      <w:pPr>
+        <w:ind w:left="3600" w:hanging="360"/>
+      </w:pPr>
+    </w:lvl>
+    <w:lvl w:ilvl="5" w:tplc="0409001B" w:tentative="1">
+      <w:start w:val="1"/>
+      <w:numFmt w:val="lowerRoman"/>
+      <w:lvlText w:val="%6."/>
+      <w:lvlJc w:val="right"/>
+      <w:pPr>
+        <w:ind w:left="4320" w:hanging="180"/>
+      </w:pPr>
+    </w:lvl>
+    <w:lvl w:ilvl="6" w:tplc="0409000F" w:tentative="1">
+      <w:start w:val="1"/>
+      <w:numFmt w:val="decimal"/>
+      <w:lvlText w:val="%7."/>
+      <w:lvlJc w:val="left"/>
+      <w:pPr>
+        <w:ind w:left="5040" w:hanging="360"/>
+      </w:pPr>
+    </w:lvl>
+    <w:lvl w:ilvl="7" w:tplc="04090019" w:tentative="1">
+      <w:start w:val="1"/>
+      <w:numFmt w:val="lowerLetter"/>
+      <w:lvlText w:val="%8."/>
+      <w:lvlJc w:val="left"/>
+      <w:pPr>
+        <w:ind w:left="5760" w:hanging="360"/>
+      </w:pPr>
+    </w:lvl>
+    <w:lvl w:ilvl="8" w:tplc="0409001B" w:tentative="1">
+      <w:start w:val="1"/>
+      <w:numFmt w:val="lowerRoman"/>
+      <w:lvlText w:val="%9."/>
+      <w:lvlJc w:val="right"/>
+      <w:pPr>
+        <w:ind w:left="6480" w:hanging="180"/>
+      </w:pPr>
+    </w:lvl>
+  </w:abstractNum>
+  <w:abstractNum w:abstractNumId="1" w15:restartNumberingAfterBreak="0">
     <w:nsid w:val="42376EA9"/>
     <w:multiLevelType w:val="multilevel"/>
     <w:tmpl w:val="1626055C"/>
@@ -807,6 +906,9 @@
     </w:lvl>
   </w:abstractNum>
   <w:num w:numId="1" w16cid:durableId="28533381">
+    <w:abstractNumId w:val="1"/>
+  </w:num>
+  <w:num w:numId="2" w16cid:durableId="210267261">
     <w:abstractNumId w:val="0"/>
   </w:num>
 </w:numbering>
@@ -1415,7 +1517,6 @@
   <w:style w:type="character" w:default="1" w:styleId="DefaultParagraphFont">
     <w:name w:val="Default Paragraph Font"/>
     <w:uiPriority w:val="1"/>
-    <w:semiHidden/>
     <w:unhideWhenUsed/>
   </w:style>
   <w:style w:type="table" w:default="1" w:styleId="TableNormal">

</xml_diff>

<commit_message>
Finalized README.md, updated code in AI_Prompt_Detector.py, and updated submission.docx file #Ready for submission
</commit_message>
<xml_diff>
--- a/submission.docx
+++ b/submission.docx
@@ -4,10 +4,198 @@
   <w:body>
     <w:p>
       <w:pPr>
+        <w:pStyle w:val="Title"/>
+        <w:rPr>
+          <w:b/>
+          <w:bCs/>
+        </w:rPr>
+      </w:pPr>
+      <w:r>
+        <w:rPr>
+          <w:b/>
+          <w:bCs/>
+        </w:rPr>
+        <w:t>AI_Prompt_Detector</w:t>
+      </w:r>
+    </w:p>
+    <w:p>
+      <w:r>
+        <w:t>This is a Python Program created to detect whether a prompt is AI generated.</w:t>
+      </w:r>
+    </w:p>
+    <w:p>
+      <w:pPr>
+        <w:pStyle w:val="Heading1"/>
+      </w:pPr>
+      <w:r>
+        <w:t>Step 1: Media Type Selection</w:t>
+      </w:r>
+    </w:p>
+    <w:p>
+      <w:r>
+        <w:rPr>
+          <w:b/>
+          <w:bCs/>
+        </w:rPr>
+        <w:t>Chosen Media Type:</w:t>
+      </w:r>
+      <w:r>
+        <w:t xml:space="preserve"> Text</w:t>
+      </w:r>
+    </w:p>
+    <w:p>
+      <w:r>
+        <w:rPr>
+          <w:b/>
+          <w:bCs/>
+        </w:rPr>
+        <w:t>Rationale:</w:t>
+      </w:r>
+      <w:r>
+        <w:t xml:space="preserve"> I selected text </w:t>
+      </w:r>
+      <w:r>
+        <w:t>because of</w:t>
+      </w:r>
+      <w:r>
+        <w:t xml:space="preserve"> the </w:t>
+      </w:r>
+      <w:r>
+        <w:t xml:space="preserve">distinguishable patterns that </w:t>
+      </w:r>
+      <w:r>
+        <w:t>differentiate AI-generated text from human-written text.</w:t>
+      </w:r>
+    </w:p>
+    <w:p>
+      <w:pPr>
+        <w:pStyle w:val="Heading1"/>
+      </w:pPr>
+      <w:r>
+        <w:t>Step 2: Collected Examples</w:t>
+      </w:r>
+    </w:p>
+    <w:p>
+      <w:r>
+        <w:t>Human:</w:t>
+      </w:r>
+    </w:p>
+    <w:p>
+      <w:pPr>
+        <w:pStyle w:val="ListParagraph"/>
+        <w:numPr>
+          <w:ilvl w:val="0"/>
+          <w:numId w:val="3"/>
+        </w:numPr>
+      </w:pPr>
+      <w:r>
+        <w:t>I think it’s really important to stay healthy. Staying healthy is key to a good life.</w:t>
+      </w:r>
+      <w:r>
+        <w:t xml:space="preserve"> – me</w:t>
+      </w:r>
+    </w:p>
+    <w:p>
+      <w:pPr>
+        <w:pStyle w:val="ListParagraph"/>
+        <w:numPr>
+          <w:ilvl w:val="0"/>
+          <w:numId w:val="3"/>
+        </w:numPr>
+      </w:pPr>
+      <w:r>
+        <w:t>We need to talk about this. We really need to talk about this.</w:t>
+      </w:r>
+    </w:p>
+    <w:p>
+      <w:pPr>
+        <w:pStyle w:val="ListParagraph"/>
+        <w:numPr>
+          <w:ilvl w:val="0"/>
+          <w:numId w:val="3"/>
+        </w:numPr>
+      </w:pPr>
+      <w:r>
+        <w:t>Yesterday was so strange. I saw a dog chasing a squirrel, and it just made me laugh</w:t>
+      </w:r>
+    </w:p>
+    <w:p>
+      <w:r>
+        <w:t>AI:</w:t>
+      </w:r>
+    </w:p>
+    <w:p>
+      <w:pPr>
+        <w:pStyle w:val="ListParagraph"/>
+        <w:numPr>
+          <w:ilvl w:val="0"/>
+          <w:numId w:val="3"/>
+        </w:numPr>
+      </w:pPr>
+      <w:r>
+        <w:t>Artificial intelligence optimizes predictive models, enabling enhanced efficiency, automation, scalability, and unparalleled accuracy in diverse applications.</w:t>
+      </w:r>
+    </w:p>
+    <w:p>
+      <w:pPr>
+        <w:pStyle w:val="ListParagraph"/>
+        <w:numPr>
+          <w:ilvl w:val="0"/>
+          <w:numId w:val="3"/>
+        </w:numPr>
+      </w:pPr>
+      <w:r>
+        <w:t>By leveraging advanced neural network architectures, generative models produce coherent, contextually accurate outputs for complex natural language processing</w:t>
+      </w:r>
+      <w:r>
+        <w:t>.</w:t>
+      </w:r>
+    </w:p>
+    <w:p>
+      <w:pPr>
+        <w:pStyle w:val="ListParagraph"/>
+        <w:numPr>
+          <w:ilvl w:val="0"/>
+          <w:numId w:val="3"/>
+        </w:numPr>
+      </w:pPr>
+      <w:r>
+        <w:t>Cutting-edge algorithms facilitate real-time data analysis, streamlining operational workflows, reducing costs, and driving innovative technological advancements.</w:t>
+      </w:r>
+    </w:p>
+    <w:p>
+      <w:pPr>
+        <w:pStyle w:val="Heading1"/>
+      </w:pPr>
+      <w:r>
+        <w:t>Step 3: Brainstorm Specific Traits with AI</w:t>
+      </w:r>
+    </w:p>
+    <w:p>
+      <w:r>
+        <w:rPr>
+          <w:b/>
+          <w:bCs/>
+        </w:rPr>
+        <w:t>Prompt Used:</w:t>
+      </w:r>
+    </w:p>
+    <w:p>
+      <w:pPr>
         <w:pStyle w:val="Quote"/>
+        <w:jc w:val="left"/>
       </w:pPr>
       <w:r>
         <w:t>What are some common ways to detect if text is AI generated or not?</w:t>
+      </w:r>
+    </w:p>
+    <w:p>
+      <w:r>
+        <w:rPr>
+          <w:b/>
+          <w:bCs/>
+        </w:rPr>
+        <w:t>AI Response:</w:t>
       </w:r>
     </w:p>
     <w:p>
@@ -255,6 +443,7 @@
         </w:numPr>
       </w:pPr>
       <w:r>
+        <w:lastRenderedPageBreak/>
         <w:t>Repeats keywords excessively, often in SEO-style writing.</w:t>
       </w:r>
     </w:p>
@@ -381,15 +570,7 @@
         </w:numPr>
       </w:pPr>
       <w:r>
-        <w:t xml:space="preserve">Use tools like </w:t>
-      </w:r>
-      <w:proofErr w:type="spellStart"/>
-      <w:r>
-        <w:t>GPTZero</w:t>
-      </w:r>
-      <w:proofErr w:type="spellEnd"/>
-      <w:r>
-        <w:t>, Originality.AI, or OpenAI's AI Text Classifier to analyze text for patterns.</w:t>
+        <w:t>Use tools like GPTZero, Originality.AI, or OpenAI's AI Text Classifier to analyze text for patterns.</w:t>
       </w:r>
     </w:p>
     <w:p>
@@ -540,13 +721,16 @@
         </w:numPr>
       </w:pPr>
       <w:r>
-        <w:lastRenderedPageBreak/>
         <w:t>Synonyms or paraphrases used inappropriately for context.</w:t>
       </w:r>
     </w:p>
     <w:p>
       <w:r>
-        <w:t>Three chosen:</w:t>
+        <w:rPr>
+          <w:b/>
+          <w:bCs/>
+        </w:rPr>
+        <w:t>Traits Selected for Analysis:</w:t>
       </w:r>
       <w:r>
         <w:br/>
@@ -563,10 +747,522 @@
         <w:t>3. Overwhelming formality or fake sophistication</w:t>
       </w:r>
     </w:p>
+    <w:p>
+      <w:r>
+        <w:rPr>
+          <w:b/>
+          <w:bCs/>
+        </w:rPr>
+        <w:t xml:space="preserve">Rationale: </w:t>
+      </w:r>
+      <w:r>
+        <w:t xml:space="preserve">These traits were selected based on their commonality in AI-generated text and their alignment with observable limitations in current AI language models. These were selected after identifying </w:t>
+      </w:r>
+      <w:r>
+        <w:t>that simpler linguistic pattern</w:t>
+      </w:r>
+      <w:r>
+        <w:t xml:space="preserve"> often failed to distinguish between AI and human-generated text effectively. By focusing on traits like overly formal tones, generic responses, and fake sophistication, this approach targets specific weaknesses of AI systems while reflecting characteristics unlikely to dominate human writing naturally.</w:t>
+      </w:r>
+    </w:p>
+    <w:p>
+      <w:pPr>
+        <w:pStyle w:val="Heading1"/>
+      </w:pPr>
+      <w:r>
+        <w:t>Step 5: Program Testing</w:t>
+      </w:r>
+    </w:p>
+    <w:tbl>
+      <w:tblPr>
+        <w:tblStyle w:val="GridTable4-Accent4"/>
+        <w:tblW w:w="0" w:type="auto"/>
+        <w:tblLook w:val="04A0" w:firstRow="1" w:lastRow="0" w:firstColumn="1" w:lastColumn="0" w:noHBand="0" w:noVBand="1"/>
+      </w:tblPr>
+      <w:tblGrid>
+        <w:gridCol w:w="2697"/>
+        <w:gridCol w:w="2697"/>
+        <w:gridCol w:w="2698"/>
+        <w:gridCol w:w="2698"/>
+      </w:tblGrid>
+      <w:tr>
+        <w:trPr>
+          <w:cnfStyle w:val="100000000000" w:firstRow="1" w:lastRow="0" w:firstColumn="0" w:lastColumn="0" w:oddVBand="0" w:evenVBand="0" w:oddHBand="0" w:evenHBand="0" w:firstRowFirstColumn="0" w:firstRowLastColumn="0" w:lastRowFirstColumn="0" w:lastRowLastColumn="0"/>
+        </w:trPr>
+        <w:tc>
+          <w:tcPr>
+            <w:cnfStyle w:val="001000000000" w:firstRow="0" w:lastRow="0" w:firstColumn="1" w:lastColumn="0" w:oddVBand="0" w:evenVBand="0" w:oddHBand="0" w:evenHBand="0" w:firstRowFirstColumn="0" w:firstRowLastColumn="0" w:lastRowFirstColumn="0" w:lastRowLastColumn="0"/>
+            <w:tcW w:w="2697" w:type="dxa"/>
+          </w:tcPr>
+          <w:p>
+            <w:pPr>
+              <w:jc w:val="center"/>
+            </w:pPr>
+            <w:r>
+              <w:t>Text</w:t>
+            </w:r>
+          </w:p>
+        </w:tc>
+        <w:tc>
+          <w:tcPr>
+            <w:tcW w:w="2697" w:type="dxa"/>
+          </w:tcPr>
+          <w:p>
+            <w:pPr>
+              <w:jc w:val="center"/>
+              <w:cnfStyle w:val="100000000000" w:firstRow="1" w:lastRow="0" w:firstColumn="0" w:lastColumn="0" w:oddVBand="0" w:evenVBand="0" w:oddHBand="0" w:evenHBand="0" w:firstRowFirstColumn="0" w:firstRowLastColumn="0" w:lastRowFirstColumn="0" w:lastRowLastColumn="0"/>
+            </w:pPr>
+            <w:r>
+              <w:t>Prediction</w:t>
+            </w:r>
+          </w:p>
+        </w:tc>
+        <w:tc>
+          <w:tcPr>
+            <w:tcW w:w="2698" w:type="dxa"/>
+          </w:tcPr>
+          <w:p>
+            <w:pPr>
+              <w:jc w:val="center"/>
+              <w:cnfStyle w:val="100000000000" w:firstRow="1" w:lastRow="0" w:firstColumn="0" w:lastColumn="0" w:oddVBand="0" w:evenVBand="0" w:oddHBand="0" w:evenHBand="0" w:firstRowFirstColumn="0" w:firstRowLastColumn="0" w:lastRowFirstColumn="0" w:lastRowLastColumn="0"/>
+            </w:pPr>
+            <w:r>
+              <w:t>Actual</w:t>
+            </w:r>
+          </w:p>
+        </w:tc>
+        <w:tc>
+          <w:tcPr>
+            <w:tcW w:w="2698" w:type="dxa"/>
+          </w:tcPr>
+          <w:p>
+            <w:pPr>
+              <w:jc w:val="center"/>
+              <w:cnfStyle w:val="100000000000" w:firstRow="1" w:lastRow="0" w:firstColumn="0" w:lastColumn="0" w:oddVBand="0" w:evenVBand="0" w:oddHBand="0" w:evenHBand="0" w:firstRowFirstColumn="0" w:firstRowLastColumn="0" w:lastRowFirstColumn="0" w:lastRowLastColumn="0"/>
+            </w:pPr>
+            <w:r>
+              <w:t>Correct?</w:t>
+            </w:r>
+          </w:p>
+        </w:tc>
+      </w:tr>
+      <w:tr>
+        <w:trPr>
+          <w:cnfStyle w:val="000000100000" w:firstRow="0" w:lastRow="0" w:firstColumn="0" w:lastColumn="0" w:oddVBand="0" w:evenVBand="0" w:oddHBand="1" w:evenHBand="0" w:firstRowFirstColumn="0" w:firstRowLastColumn="0" w:lastRowFirstColumn="0" w:lastRowLastColumn="0"/>
+        </w:trPr>
+        <w:tc>
+          <w:tcPr>
+            <w:cnfStyle w:val="001000000000" w:firstRow="0" w:lastRow="0" w:firstColumn="1" w:lastColumn="0" w:oddVBand="0" w:evenVBand="0" w:oddHBand="0" w:evenHBand="0" w:firstRowFirstColumn="0" w:firstRowLastColumn="0" w:lastRowFirstColumn="0" w:lastRowLastColumn="0"/>
+            <w:tcW w:w="2697" w:type="dxa"/>
+          </w:tcPr>
+          <w:p>
+            <w:pPr>
+              <w:jc w:val="center"/>
+            </w:pPr>
+            <w:r>
+              <w:t>Text 1</w:t>
+            </w:r>
+          </w:p>
+        </w:tc>
+        <w:tc>
+          <w:tcPr>
+            <w:tcW w:w="2697" w:type="dxa"/>
+          </w:tcPr>
+          <w:p>
+            <w:pPr>
+              <w:jc w:val="center"/>
+              <w:cnfStyle w:val="000000100000" w:firstRow="0" w:lastRow="0" w:firstColumn="0" w:lastColumn="0" w:oddVBand="0" w:evenVBand="0" w:oddHBand="1" w:evenHBand="0" w:firstRowFirstColumn="0" w:firstRowLastColumn="0" w:lastRowFirstColumn="0" w:lastRowLastColumn="0"/>
+            </w:pPr>
+            <w:r>
+              <w:t>Human-written</w:t>
+            </w:r>
+          </w:p>
+        </w:tc>
+        <w:tc>
+          <w:tcPr>
+            <w:tcW w:w="2698" w:type="dxa"/>
+          </w:tcPr>
+          <w:p>
+            <w:pPr>
+              <w:jc w:val="center"/>
+              <w:cnfStyle w:val="000000100000" w:firstRow="0" w:lastRow="0" w:firstColumn="0" w:lastColumn="0" w:oddVBand="0" w:evenVBand="0" w:oddHBand="1" w:evenHBand="0" w:firstRowFirstColumn="0" w:firstRowLastColumn="0" w:lastRowFirstColumn="0" w:lastRowLastColumn="0"/>
+            </w:pPr>
+            <w:r>
+              <w:t>Human-written</w:t>
+            </w:r>
+          </w:p>
+        </w:tc>
+        <w:tc>
+          <w:tcPr>
+            <w:tcW w:w="2698" w:type="dxa"/>
+          </w:tcPr>
+          <w:p>
+            <w:pPr>
+              <w:jc w:val="center"/>
+              <w:cnfStyle w:val="000000100000" w:firstRow="0" w:lastRow="0" w:firstColumn="0" w:lastColumn="0" w:oddVBand="0" w:evenVBand="0" w:oddHBand="1" w:evenHBand="0" w:firstRowFirstColumn="0" w:firstRowLastColumn="0" w:lastRowFirstColumn="0" w:lastRowLastColumn="0"/>
+            </w:pPr>
+            <w:r>
+              <w:t>Yes</w:t>
+            </w:r>
+          </w:p>
+        </w:tc>
+      </w:tr>
+      <w:tr>
+        <w:tc>
+          <w:tcPr>
+            <w:cnfStyle w:val="001000000000" w:firstRow="0" w:lastRow="0" w:firstColumn="1" w:lastColumn="0" w:oddVBand="0" w:evenVBand="0" w:oddHBand="0" w:evenHBand="0" w:firstRowFirstColumn="0" w:firstRowLastColumn="0" w:lastRowFirstColumn="0" w:lastRowLastColumn="0"/>
+            <w:tcW w:w="2697" w:type="dxa"/>
+          </w:tcPr>
+          <w:p>
+            <w:pPr>
+              <w:jc w:val="center"/>
+            </w:pPr>
+            <w:r>
+              <w:t>Text 2</w:t>
+            </w:r>
+          </w:p>
+        </w:tc>
+        <w:tc>
+          <w:tcPr>
+            <w:tcW w:w="2697" w:type="dxa"/>
+          </w:tcPr>
+          <w:p>
+            <w:pPr>
+              <w:jc w:val="center"/>
+              <w:cnfStyle w:val="000000000000" w:firstRow="0" w:lastRow="0" w:firstColumn="0" w:lastColumn="0" w:oddVBand="0" w:evenVBand="0" w:oddHBand="0" w:evenHBand="0" w:firstRowFirstColumn="0" w:firstRowLastColumn="0" w:lastRowFirstColumn="0" w:lastRowLastColumn="0"/>
+            </w:pPr>
+            <w:r>
+              <w:t>Human-written</w:t>
+            </w:r>
+          </w:p>
+        </w:tc>
+        <w:tc>
+          <w:tcPr>
+            <w:tcW w:w="2698" w:type="dxa"/>
+          </w:tcPr>
+          <w:p>
+            <w:pPr>
+              <w:jc w:val="center"/>
+              <w:cnfStyle w:val="000000000000" w:firstRow="0" w:lastRow="0" w:firstColumn="0" w:lastColumn="0" w:oddVBand="0" w:evenVBand="0" w:oddHBand="0" w:evenHBand="0" w:firstRowFirstColumn="0" w:firstRowLastColumn="0" w:lastRowFirstColumn="0" w:lastRowLastColumn="0"/>
+            </w:pPr>
+            <w:r>
+              <w:t>Human-written</w:t>
+            </w:r>
+          </w:p>
+        </w:tc>
+        <w:tc>
+          <w:tcPr>
+            <w:tcW w:w="2698" w:type="dxa"/>
+          </w:tcPr>
+          <w:p>
+            <w:pPr>
+              <w:jc w:val="center"/>
+              <w:cnfStyle w:val="000000000000" w:firstRow="0" w:lastRow="0" w:firstColumn="0" w:lastColumn="0" w:oddVBand="0" w:evenVBand="0" w:oddHBand="0" w:evenHBand="0" w:firstRowFirstColumn="0" w:firstRowLastColumn="0" w:lastRowFirstColumn="0" w:lastRowLastColumn="0"/>
+            </w:pPr>
+            <w:r>
+              <w:t>Yes</w:t>
+            </w:r>
+          </w:p>
+        </w:tc>
+      </w:tr>
+      <w:tr>
+        <w:trPr>
+          <w:cnfStyle w:val="000000100000" w:firstRow="0" w:lastRow="0" w:firstColumn="0" w:lastColumn="0" w:oddVBand="0" w:evenVBand="0" w:oddHBand="1" w:evenHBand="0" w:firstRowFirstColumn="0" w:firstRowLastColumn="0" w:lastRowFirstColumn="0" w:lastRowLastColumn="0"/>
+        </w:trPr>
+        <w:tc>
+          <w:tcPr>
+            <w:cnfStyle w:val="001000000000" w:firstRow="0" w:lastRow="0" w:firstColumn="1" w:lastColumn="0" w:oddVBand="0" w:evenVBand="0" w:oddHBand="0" w:evenHBand="0" w:firstRowFirstColumn="0" w:firstRowLastColumn="0" w:lastRowFirstColumn="0" w:lastRowLastColumn="0"/>
+            <w:tcW w:w="2697" w:type="dxa"/>
+          </w:tcPr>
+          <w:p>
+            <w:pPr>
+              <w:jc w:val="center"/>
+            </w:pPr>
+            <w:r>
+              <w:t>Text 3</w:t>
+            </w:r>
+          </w:p>
+        </w:tc>
+        <w:tc>
+          <w:tcPr>
+            <w:tcW w:w="2697" w:type="dxa"/>
+          </w:tcPr>
+          <w:p>
+            <w:pPr>
+              <w:jc w:val="center"/>
+              <w:cnfStyle w:val="000000100000" w:firstRow="0" w:lastRow="0" w:firstColumn="0" w:lastColumn="0" w:oddVBand="0" w:evenVBand="0" w:oddHBand="1" w:evenHBand="0" w:firstRowFirstColumn="0" w:firstRowLastColumn="0" w:lastRowFirstColumn="0" w:lastRowLastColumn="0"/>
+            </w:pPr>
+            <w:r>
+              <w:t>Human-written</w:t>
+            </w:r>
+          </w:p>
+        </w:tc>
+        <w:tc>
+          <w:tcPr>
+            <w:tcW w:w="2698" w:type="dxa"/>
+          </w:tcPr>
+          <w:p>
+            <w:pPr>
+              <w:jc w:val="center"/>
+              <w:cnfStyle w:val="000000100000" w:firstRow="0" w:lastRow="0" w:firstColumn="0" w:lastColumn="0" w:oddVBand="0" w:evenVBand="0" w:oddHBand="1" w:evenHBand="0" w:firstRowFirstColumn="0" w:firstRowLastColumn="0" w:lastRowFirstColumn="0" w:lastRowLastColumn="0"/>
+            </w:pPr>
+            <w:r>
+              <w:t>Human-written</w:t>
+            </w:r>
+          </w:p>
+        </w:tc>
+        <w:tc>
+          <w:tcPr>
+            <w:tcW w:w="2698" w:type="dxa"/>
+          </w:tcPr>
+          <w:p>
+            <w:pPr>
+              <w:jc w:val="center"/>
+              <w:cnfStyle w:val="000000100000" w:firstRow="0" w:lastRow="0" w:firstColumn="0" w:lastColumn="0" w:oddVBand="0" w:evenVBand="0" w:oddHBand="1" w:evenHBand="0" w:firstRowFirstColumn="0" w:firstRowLastColumn="0" w:lastRowFirstColumn="0" w:lastRowLastColumn="0"/>
+            </w:pPr>
+            <w:r>
+              <w:t>Yes</w:t>
+            </w:r>
+          </w:p>
+        </w:tc>
+      </w:tr>
+      <w:tr>
+        <w:tc>
+          <w:tcPr>
+            <w:cnfStyle w:val="001000000000" w:firstRow="0" w:lastRow="0" w:firstColumn="1" w:lastColumn="0" w:oddVBand="0" w:evenVBand="0" w:oddHBand="0" w:evenHBand="0" w:firstRowFirstColumn="0" w:firstRowLastColumn="0" w:lastRowFirstColumn="0" w:lastRowLastColumn="0"/>
+            <w:tcW w:w="2697" w:type="dxa"/>
+          </w:tcPr>
+          <w:p>
+            <w:pPr>
+              <w:jc w:val="center"/>
+            </w:pPr>
+            <w:r>
+              <w:t>Text 4</w:t>
+            </w:r>
+          </w:p>
+        </w:tc>
+        <w:tc>
+          <w:tcPr>
+            <w:tcW w:w="2697" w:type="dxa"/>
+          </w:tcPr>
+          <w:p>
+            <w:pPr>
+              <w:jc w:val="center"/>
+              <w:cnfStyle w:val="000000000000" w:firstRow="0" w:lastRow="0" w:firstColumn="0" w:lastColumn="0" w:oddVBand="0" w:evenVBand="0" w:oddHBand="0" w:evenHBand="0" w:firstRowFirstColumn="0" w:firstRowLastColumn="0" w:lastRowFirstColumn="0" w:lastRowLastColumn="0"/>
+            </w:pPr>
+            <w:r>
+              <w:t>AI-generated</w:t>
+            </w:r>
+          </w:p>
+        </w:tc>
+        <w:tc>
+          <w:tcPr>
+            <w:tcW w:w="2698" w:type="dxa"/>
+          </w:tcPr>
+          <w:p>
+            <w:pPr>
+              <w:jc w:val="center"/>
+              <w:cnfStyle w:val="000000000000" w:firstRow="0" w:lastRow="0" w:firstColumn="0" w:lastColumn="0" w:oddVBand="0" w:evenVBand="0" w:oddHBand="0" w:evenHBand="0" w:firstRowFirstColumn="0" w:firstRowLastColumn="0" w:lastRowFirstColumn="0" w:lastRowLastColumn="0"/>
+            </w:pPr>
+            <w:r>
+              <w:t>AI-generated</w:t>
+            </w:r>
+          </w:p>
+        </w:tc>
+        <w:tc>
+          <w:tcPr>
+            <w:tcW w:w="2698" w:type="dxa"/>
+          </w:tcPr>
+          <w:p>
+            <w:pPr>
+              <w:jc w:val="center"/>
+              <w:cnfStyle w:val="000000000000" w:firstRow="0" w:lastRow="0" w:firstColumn="0" w:lastColumn="0" w:oddVBand="0" w:evenVBand="0" w:oddHBand="0" w:evenHBand="0" w:firstRowFirstColumn="0" w:firstRowLastColumn="0" w:lastRowFirstColumn="0" w:lastRowLastColumn="0"/>
+            </w:pPr>
+            <w:r>
+              <w:t>Yes</w:t>
+            </w:r>
+          </w:p>
+        </w:tc>
+      </w:tr>
+      <w:tr>
+        <w:trPr>
+          <w:cnfStyle w:val="000000100000" w:firstRow="0" w:lastRow="0" w:firstColumn="0" w:lastColumn="0" w:oddVBand="0" w:evenVBand="0" w:oddHBand="1" w:evenHBand="0" w:firstRowFirstColumn="0" w:firstRowLastColumn="0" w:lastRowFirstColumn="0" w:lastRowLastColumn="0"/>
+        </w:trPr>
+        <w:tc>
+          <w:tcPr>
+            <w:cnfStyle w:val="001000000000" w:firstRow="0" w:lastRow="0" w:firstColumn="1" w:lastColumn="0" w:oddVBand="0" w:evenVBand="0" w:oddHBand="0" w:evenHBand="0" w:firstRowFirstColumn="0" w:firstRowLastColumn="0" w:lastRowFirstColumn="0" w:lastRowLastColumn="0"/>
+            <w:tcW w:w="2697" w:type="dxa"/>
+          </w:tcPr>
+          <w:p>
+            <w:pPr>
+              <w:jc w:val="center"/>
+            </w:pPr>
+            <w:r>
+              <w:t>Text 5</w:t>
+            </w:r>
+          </w:p>
+        </w:tc>
+        <w:tc>
+          <w:tcPr>
+            <w:tcW w:w="2697" w:type="dxa"/>
+          </w:tcPr>
+          <w:p>
+            <w:pPr>
+              <w:jc w:val="center"/>
+              <w:cnfStyle w:val="000000100000" w:firstRow="0" w:lastRow="0" w:firstColumn="0" w:lastColumn="0" w:oddVBand="0" w:evenVBand="0" w:oddHBand="1" w:evenHBand="0" w:firstRowFirstColumn="0" w:firstRowLastColumn="0" w:lastRowFirstColumn="0" w:lastRowLastColumn="0"/>
+            </w:pPr>
+            <w:r>
+              <w:t>AI-generated</w:t>
+            </w:r>
+          </w:p>
+        </w:tc>
+        <w:tc>
+          <w:tcPr>
+            <w:tcW w:w="2698" w:type="dxa"/>
+          </w:tcPr>
+          <w:p>
+            <w:pPr>
+              <w:jc w:val="center"/>
+              <w:cnfStyle w:val="000000100000" w:firstRow="0" w:lastRow="0" w:firstColumn="0" w:lastColumn="0" w:oddVBand="0" w:evenVBand="0" w:oddHBand="1" w:evenHBand="0" w:firstRowFirstColumn="0" w:firstRowLastColumn="0" w:lastRowFirstColumn="0" w:lastRowLastColumn="0"/>
+            </w:pPr>
+            <w:r>
+              <w:t>AI-generated</w:t>
+            </w:r>
+          </w:p>
+        </w:tc>
+        <w:tc>
+          <w:tcPr>
+            <w:tcW w:w="2698" w:type="dxa"/>
+          </w:tcPr>
+          <w:p>
+            <w:pPr>
+              <w:jc w:val="center"/>
+              <w:cnfStyle w:val="000000100000" w:firstRow="0" w:lastRow="0" w:firstColumn="0" w:lastColumn="0" w:oddVBand="0" w:evenVBand="0" w:oddHBand="1" w:evenHBand="0" w:firstRowFirstColumn="0" w:firstRowLastColumn="0" w:lastRowFirstColumn="0" w:lastRowLastColumn="0"/>
+            </w:pPr>
+            <w:r>
+              <w:t>Yes</w:t>
+            </w:r>
+          </w:p>
+        </w:tc>
+      </w:tr>
+      <w:tr>
+        <w:tc>
+          <w:tcPr>
+            <w:cnfStyle w:val="001000000000" w:firstRow="0" w:lastRow="0" w:firstColumn="1" w:lastColumn="0" w:oddVBand="0" w:evenVBand="0" w:oddHBand="0" w:evenHBand="0" w:firstRowFirstColumn="0" w:firstRowLastColumn="0" w:lastRowFirstColumn="0" w:lastRowLastColumn="0"/>
+            <w:tcW w:w="2697" w:type="dxa"/>
+          </w:tcPr>
+          <w:p>
+            <w:pPr>
+              <w:jc w:val="center"/>
+            </w:pPr>
+            <w:r>
+              <w:t>Text 6</w:t>
+            </w:r>
+          </w:p>
+        </w:tc>
+        <w:tc>
+          <w:tcPr>
+            <w:tcW w:w="2697" w:type="dxa"/>
+          </w:tcPr>
+          <w:p>
+            <w:pPr>
+              <w:jc w:val="center"/>
+              <w:cnfStyle w:val="000000000000" w:firstRow="0" w:lastRow="0" w:firstColumn="0" w:lastColumn="0" w:oddVBand="0" w:evenVBand="0" w:oddHBand="0" w:evenHBand="0" w:firstRowFirstColumn="0" w:firstRowLastColumn="0" w:lastRowFirstColumn="0" w:lastRowLastColumn="0"/>
+            </w:pPr>
+            <w:r>
+              <w:t>AI-generated</w:t>
+            </w:r>
+          </w:p>
+        </w:tc>
+        <w:tc>
+          <w:tcPr>
+            <w:tcW w:w="2698" w:type="dxa"/>
+          </w:tcPr>
+          <w:p>
+            <w:pPr>
+              <w:jc w:val="center"/>
+              <w:cnfStyle w:val="000000000000" w:firstRow="0" w:lastRow="0" w:firstColumn="0" w:lastColumn="0" w:oddVBand="0" w:evenVBand="0" w:oddHBand="0" w:evenHBand="0" w:firstRowFirstColumn="0" w:firstRowLastColumn="0" w:lastRowFirstColumn="0" w:lastRowLastColumn="0"/>
+            </w:pPr>
+            <w:r>
+              <w:t>AI-generated</w:t>
+            </w:r>
+          </w:p>
+        </w:tc>
+        <w:tc>
+          <w:tcPr>
+            <w:tcW w:w="2698" w:type="dxa"/>
+          </w:tcPr>
+          <w:p>
+            <w:pPr>
+              <w:jc w:val="center"/>
+              <w:cnfStyle w:val="000000000000" w:firstRow="0" w:lastRow="0" w:firstColumn="0" w:lastColumn="0" w:oddVBand="0" w:evenVBand="0" w:oddHBand="0" w:evenHBand="0" w:firstRowFirstColumn="0" w:firstRowLastColumn="0" w:lastRowFirstColumn="0" w:lastRowLastColumn="0"/>
+            </w:pPr>
+            <w:r>
+              <w:t>Yes</w:t>
+            </w:r>
+          </w:p>
+        </w:tc>
+      </w:tr>
+    </w:tbl>
     <w:p/>
     <w:p>
       <w:r>
-        <w:t>Human:</w:t>
+        <w:rPr>
+          <w:b/>
+          <w:bCs/>
+        </w:rPr>
+        <w:t>Result:</w:t>
+      </w:r>
+      <w:r>
+        <w:t xml:space="preserve"> The program correctly identified </w:t>
+      </w:r>
+      <w:r>
+        <w:t>all</w:t>
+      </w:r>
+      <w:r>
+        <w:t xml:space="preserve"> </w:t>
+      </w:r>
+      <w:r>
+        <w:t>six text prompts that were used</w:t>
+      </w:r>
+      <w:r>
+        <w:t xml:space="preserve"> for testing</w:t>
+      </w:r>
+      <w:r>
+        <w:t xml:space="preserve">. The detector </w:t>
+      </w:r>
+      <w:r>
+        <w:t>performed effectively</w:t>
+      </w:r>
+      <w:r>
+        <w:t xml:space="preserve"> by utilizing features such as rare word ratio, average word length, and formal phrasing to distinguish between </w:t>
+      </w:r>
+      <w:r>
+        <w:t xml:space="preserve">AI-generated and human-written text. Adjustments with the AI confidence threshold made a huge difference in improving the accuracy for </w:t>
+      </w:r>
+      <w:r>
+        <w:t xml:space="preserve">borderline cases. </w:t>
+      </w:r>
+    </w:p>
+    <w:p>
+      <w:pPr>
+        <w:pStyle w:val="Heading1"/>
+      </w:pPr>
+      <w:r>
+        <w:lastRenderedPageBreak/>
+        <w:t>Step 6: Reflection Report</w:t>
+      </w:r>
+    </w:p>
+    <w:p>
+      <w:pPr>
+        <w:pStyle w:val="Heading2"/>
+        <w:numPr>
+          <w:ilvl w:val="0"/>
+          <w:numId w:val="4"/>
+        </w:numPr>
+      </w:pPr>
+      <w:r>
+        <w:t>Program Performance:</w:t>
       </w:r>
     </w:p>
     <w:p>
@@ -574,79 +1270,122 @@
         <w:pStyle w:val="ListParagraph"/>
         <w:numPr>
           <w:ilvl w:val="0"/>
-          <w:numId w:val="2"/>
-        </w:numPr>
-      </w:pPr>
-      <w:r>
-        <w:t>Hello, I am calling you about your Extended Warranty. It's coming up to being due, and I'd love the opportunity to be able to set you up with an updated new policy! Please give me a call when you receive this message. Thank you!</w:t>
+          <w:numId w:val="7"/>
+        </w:numPr>
+      </w:pPr>
+      <w:r>
+        <w:t>The program successfully distinguished between AI-generated and human-written text</w:t>
+      </w:r>
+      <w:r>
+        <w:t>.</w:t>
+      </w:r>
+    </w:p>
+    <w:p>
+      <w:pPr>
+        <w:pStyle w:val="ListParagraph"/>
+        <w:numPr>
+          <w:ilvl w:val="0"/>
+          <w:numId w:val="7"/>
+        </w:numPr>
+      </w:pPr>
+      <w:r>
+        <w:t xml:space="preserve">Significant </w:t>
+      </w:r>
+      <w:r>
+        <w:t>trial</w:t>
+      </w:r>
+      <w:r>
+        <w:t xml:space="preserve"> and error </w:t>
+      </w:r>
+      <w:r>
+        <w:t xml:space="preserve">and </w:t>
+      </w:r>
+      <w:r>
+        <w:t>back and forth with the AI L</w:t>
+      </w:r>
+      <w:r>
+        <w:t xml:space="preserve">arge Language </w:t>
+      </w:r>
+      <w:r>
+        <w:t>M</w:t>
+      </w:r>
+      <w:r>
+        <w:t>odel</w:t>
+      </w:r>
+      <w:r>
+        <w:t xml:space="preserve"> (LLM)</w:t>
       </w:r>
       <w:r>
         <w:t xml:space="preserve"> </w:t>
       </w:r>
       <w:r>
-        <w:t>– me</w:t>
-      </w:r>
-    </w:p>
-    <w:p/>
+        <w:t>were</w:t>
+      </w:r>
+      <w:r>
+        <w:t xml:space="preserve"> needed </w:t>
+      </w:r>
+      <w:r>
+        <w:t>to</w:t>
+      </w:r>
+      <w:r>
+        <w:t xml:space="preserve"> create a successful program</w:t>
+      </w:r>
+      <w:r>
+        <w:t xml:space="preserve"> up to this point</w:t>
+      </w:r>
+      <w:r>
+        <w:t>.</w:t>
+      </w:r>
+    </w:p>
     <w:p>
       <w:pPr>
         <w:pStyle w:val="ListParagraph"/>
         <w:numPr>
           <w:ilvl w:val="0"/>
-          <w:numId w:val="2"/>
-        </w:numPr>
-      </w:pPr>
-      <w:r>
-        <w:t>I think Japanese businesses are required by law to exhaust other assets before resorting to layoffs. America would never put such a policy in place.  – Comment from Reddit u/informal_spell7209 (</w:t>
-      </w:r>
-      <w:hyperlink r:id="rId5" w:history="1">
-        <w:r>
-          <w:rPr>
-            <w:rStyle w:val="Hyperlink"/>
-          </w:rPr>
-          <w:t>https://www.reddit.com/r/Damnthatsinteresting/comments/1i3oepr/nintendo_ceo_took_a_50_pay_cut_to_save_all/</w:t>
-        </w:r>
-      </w:hyperlink>
-      <w:r>
-        <w:t>)</w:t>
-      </w:r>
-    </w:p>
-    <w:p/>
+          <w:numId w:val="7"/>
+        </w:numPr>
+      </w:pPr>
+      <w:r>
+        <w:t>Early iterations of the</w:t>
+      </w:r>
+      <w:r>
+        <w:t xml:space="preserve"> program struggled significantly with borderline cases</w:t>
+      </w:r>
+      <w:r>
+        <w:t xml:space="preserve">, leading to </w:t>
+      </w:r>
+      <w:r>
+        <w:t>all</w:t>
+      </w:r>
+      <w:r>
+        <w:t xml:space="preserve"> the prompts being labeled as “AI-generated” or “Human-written”</w:t>
+      </w:r>
+      <w:r>
+        <w:t>.</w:t>
+      </w:r>
+    </w:p>
     <w:p>
       <w:pPr>
         <w:pStyle w:val="ListParagraph"/>
         <w:numPr>
           <w:ilvl w:val="0"/>
-          <w:numId w:val="2"/>
-        </w:numPr>
-      </w:pPr>
-      <w:r>
-        <w:t xml:space="preserve">This is how GPT should be used for medical advice. You throw some symptoms and see about it afterwards with a professional doctor. This is a galaxy away from </w:t>
-      </w:r>
-      <w:proofErr w:type="spellStart"/>
-      <w:r>
-        <w:t>webMD</w:t>
-      </w:r>
-      <w:proofErr w:type="spellEnd"/>
-      <w:r>
-        <w:t xml:space="preserve"> saying cancer every 5 mins. – Comment from Reddit u/ValentinaSauce1337 (</w:t>
-      </w:r>
-      <w:hyperlink r:id="rId6" w:history="1">
-        <w:r>
-          <w:rPr>
-            <w:rStyle w:val="Hyperlink"/>
-          </w:rPr>
-          <w:t>https://www.reddit.com/r/ChatGPT/comments/1i3g3ih/chatgpt_saved_my_life/</w:t>
-        </w:r>
-      </w:hyperlink>
-      <w:r>
-        <w:t>)</w:t>
-      </w:r>
-    </w:p>
-    <w:p/>
-    <w:p>
-      <w:r>
-        <w:t>AI:</w:t>
+          <w:numId w:val="7"/>
+        </w:numPr>
+      </w:pPr>
+      <w:r>
+        <w:t>Refining AI confidence thresholds, in addition to analyzing specific text features significantly improved performance.</w:t>
+      </w:r>
+    </w:p>
+    <w:p>
+      <w:pPr>
+        <w:pStyle w:val="Heading2"/>
+        <w:numPr>
+          <w:ilvl w:val="0"/>
+          <w:numId w:val="4"/>
+        </w:numPr>
+      </w:pPr>
+      <w:r>
+        <w:t>Feature Analysis:</w:t>
       </w:r>
     </w:p>
     <w:p>
@@ -654,37 +1393,186 @@
         <w:pStyle w:val="ListParagraph"/>
         <w:numPr>
           <w:ilvl w:val="0"/>
-          <w:numId w:val="2"/>
-        </w:numPr>
-      </w:pPr>
-      <w:r>
-        <w:t>Artificial intelligence has transformed the landscape of modern industries. By automating processes and analyzing massive datasets, AI enables companies to make informed decisions and optimize their operations with unprecedented precision.</w:t>
-      </w:r>
-    </w:p>
-    <w:p/>
+          <w:numId w:val="7"/>
+        </w:numPr>
+      </w:pPr>
+      <w:r>
+        <w:rPr>
+          <w:b/>
+          <w:bCs/>
+        </w:rPr>
+        <w:t>Rare Word Ratio:</w:t>
+      </w:r>
+      <w:r>
+        <w:t xml:space="preserve"> Texts with a higher ratio of rare words tended to be classified as AI-generated due to their overly polished and unnatural vocabulary.</w:t>
+      </w:r>
+    </w:p>
     <w:p>
       <w:pPr>
         <w:pStyle w:val="ListParagraph"/>
         <w:numPr>
           <w:ilvl w:val="0"/>
-          <w:numId w:val="2"/>
-        </w:numPr>
-      </w:pPr>
-      <w:r>
-        <w:t>The ancient castle loomed over the misty valley, its towers disappearing into the clouds. Legends whispered that a dragon guarded the treasure within, but no one who entered had ever returned to tell the tale.</w:t>
-      </w:r>
-    </w:p>
-    <w:p/>
+          <w:numId w:val="7"/>
+        </w:numPr>
+      </w:pPr>
+      <w:r>
+        <w:rPr>
+          <w:b/>
+          <w:bCs/>
+        </w:rPr>
+        <w:t>Average Word Length:</w:t>
+      </w:r>
+      <w:r>
+        <w:t xml:space="preserve"> Human-written texts exhibited more variability in word length, contrasting with AI's tendency toward uniformity.</w:t>
+      </w:r>
+    </w:p>
     <w:p>
       <w:pPr>
         <w:pStyle w:val="ListParagraph"/>
         <w:numPr>
           <w:ilvl w:val="0"/>
-          <w:numId w:val="2"/>
-        </w:numPr>
-      </w:pPr>
-      <w:r>
-        <w:t>By analyzing vast datasets, AI models are capable of identifying patterns and predicting outcomes with remarkable accuracy, thus revolutionizing predictive analytics.</w:t>
+          <w:numId w:val="7"/>
+        </w:numPr>
+      </w:pPr>
+      <w:r>
+        <w:rPr>
+          <w:b/>
+          <w:bCs/>
+        </w:rPr>
+        <w:t>Vague or Overly Sophisticated Phrasing:</w:t>
+      </w:r>
+      <w:r>
+        <w:t xml:space="preserve"> AI-generated texts frequently exhibited an exaggerated formal tone, which was a key indicator in classification.</w:t>
+      </w:r>
+    </w:p>
+    <w:p>
+      <w:pPr>
+        <w:pStyle w:val="Heading2"/>
+        <w:numPr>
+          <w:ilvl w:val="0"/>
+          <w:numId w:val="4"/>
+        </w:numPr>
+      </w:pPr>
+      <w:r>
+        <w:t>Limitations and Improvements:</w:t>
+      </w:r>
+    </w:p>
+    <w:p>
+      <w:pPr>
+        <w:pStyle w:val="Heading3"/>
+        <w:numPr>
+          <w:ilvl w:val="0"/>
+          <w:numId w:val="7"/>
+        </w:numPr>
+      </w:pPr>
+      <w:r>
+        <w:t>Limitations</w:t>
+      </w:r>
+    </w:p>
+    <w:p>
+      <w:pPr>
+        <w:pStyle w:val="ListParagraph"/>
+        <w:numPr>
+          <w:ilvl w:val="1"/>
+          <w:numId w:val="7"/>
+        </w:numPr>
+      </w:pPr>
+      <w:r>
+        <w:t>The program was tested on a limited dataset of six text prompts, which restricts generalization to other text styles or domains.</w:t>
+      </w:r>
+    </w:p>
+    <w:p>
+      <w:pPr>
+        <w:pStyle w:val="ListParagraph"/>
+        <w:numPr>
+          <w:ilvl w:val="1"/>
+          <w:numId w:val="7"/>
+        </w:numPr>
+      </w:pPr>
+      <w:r>
+        <w:t>Longer texts or prompts outside formal or technical contexts may require additional analysis for accurate detection.</w:t>
+      </w:r>
+    </w:p>
+    <w:p>
+      <w:pPr>
+        <w:pStyle w:val="Heading3"/>
+        <w:numPr>
+          <w:ilvl w:val="0"/>
+          <w:numId w:val="7"/>
+        </w:numPr>
+      </w:pPr>
+      <w:r>
+        <w:t>Improvements</w:t>
+      </w:r>
+    </w:p>
+    <w:p>
+      <w:pPr>
+        <w:pStyle w:val="ListParagraph"/>
+        <w:numPr>
+          <w:ilvl w:val="1"/>
+          <w:numId w:val="7"/>
+        </w:numPr>
+      </w:pPr>
+      <w:r>
+        <w:t>Expanding the dataset to include diverse text genres could improve the robustness of detection.</w:t>
+      </w:r>
+    </w:p>
+    <w:p>
+      <w:pPr>
+        <w:pStyle w:val="ListParagraph"/>
+        <w:numPr>
+          <w:ilvl w:val="1"/>
+          <w:numId w:val="7"/>
+        </w:numPr>
+      </w:pPr>
+      <w:r>
+        <w:t>Incorporating additional linguistic features, such as sentence structure variability or coherence over longer passages, may enhance accuracy for complex texts.</w:t>
+      </w:r>
+    </w:p>
+    <w:p>
+      <w:pPr>
+        <w:pStyle w:val="ListParagraph"/>
+        <w:numPr>
+          <w:ilvl w:val="1"/>
+          <w:numId w:val="7"/>
+        </w:numPr>
+      </w:pPr>
+      <w:r>
+        <w:t>Further fine-tuning of the model itself with additional training on AI-generated and human-written text datasets could yield even better results.</w:t>
+      </w:r>
+    </w:p>
+    <w:p>
+      <w:pPr>
+        <w:pStyle w:val="Heading1"/>
+      </w:pPr>
+      <w:r>
+        <w:t>Conclusion</w:t>
+      </w:r>
+    </w:p>
+    <w:p>
+      <w:r>
+        <w:t xml:space="preserve">This project provided valuable insights into the differences between human-written and AI-generated text. </w:t>
+      </w:r>
+      <w:r>
+        <w:t xml:space="preserve">I learned a lot about how things as little as the average length of a word within a sentence or prompt can make the difference in AI detection for text. </w:t>
+      </w:r>
+      <w:r>
+        <w:t xml:space="preserve">By leveraging </w:t>
+      </w:r>
+      <w:r>
+        <w:t>text</w:t>
+      </w:r>
+      <w:r>
+        <w:t xml:space="preserve"> features like rare word ratio, average word length, and vague phrasing, the program effectively identified AI-generated text in test cases. Adjusting confidence thresholds and refining feature-based analysis were critical to the program's success. While the program performed well on this dataset, expanding its scope to include diverse text types and larger datasets will be essential for improving accuracy and scalability.</w:t>
+      </w:r>
+      <w:r>
+        <w:t xml:space="preserve"> Throughout this project, I developed </w:t>
+      </w:r>
+      <w:r>
+        <w:t xml:space="preserve">an appreciation for the complexities of text-based AI detection and its reliance on both computational models and </w:t>
+      </w:r>
+      <w:r>
+        <w:t xml:space="preserve">text characteristics to achieve impactful results. </w:t>
       </w:r>
     </w:p>
     <w:sectPr>
@@ -700,9 +1588,235 @@
 <file path=word/numbering.xml><?xml version="1.0" encoding="utf-8"?>
 <w:numbering xmlns:wpc="http://schemas.microsoft.com/office/word/2010/wordprocessingCanvas" xmlns:cx="http://schemas.microsoft.com/office/drawing/2014/chartex" xmlns:cx1="http://schemas.microsoft.com/office/drawing/2015/9/8/chartex" xmlns:cx2="http://schemas.microsoft.com/office/drawing/2015/10/21/chartex" xmlns:cx3="http://schemas.microsoft.com/office/drawing/2016/5/9/chartex" xmlns:cx4="http://schemas.microsoft.com/office/drawing/2016/5/10/chartex" xmlns:cx5="http://schemas.microsoft.com/office/drawing/2016/5/11/chartex" xmlns:cx6="http://schemas.microsoft.com/office/drawing/2016/5/12/chartex" xmlns:cx7="http://schemas.microsoft.com/office/drawing/2016/5/13/chartex" xmlns:cx8="http://schemas.microsoft.com/office/drawing/2016/5/14/chartex" xmlns:mc="http://schemas.openxmlformats.org/markup-compatibility/2006" xmlns:aink="http://schemas.microsoft.com/office/drawing/2016/ink" xmlns:am3d="http://schemas.microsoft.com/office/drawing/2017/model3d" xmlns:o="urn:schemas-microsoft-com:office:office" xmlns:oel="http://schemas.microsoft.com/office/2019/extlst" xmlns:r="http://schemas.openxmlformats.org/officeDocument/2006/relationships" xmlns:m="http://schemas.openxmlformats.org/officeDocument/2006/math" xmlns:v="urn:schemas-microsoft-com:vml" xmlns:wp14="http://schemas.microsoft.com/office/word/2010/wordprocessingDrawing" xmlns:wp="http://schemas.openxmlformats.org/drawingml/2006/wordprocessingDrawing" xmlns:w10="urn:schemas-microsoft-com:office:word" xmlns:w="http://schemas.openxmlformats.org/wordprocessingml/2006/main" xmlns:w14="http://schemas.microsoft.com/office/word/2010/wordml" xmlns:w15="http://schemas.microsoft.com/office/word/2012/wordml" xmlns:w16cex="http://schemas.microsoft.com/office/word/2018/wordml/cex" xmlns:w16cid="http://schemas.microsoft.com/office/word/2016/wordml/cid" xmlns:w16="http://schemas.microsoft.com/office/word/2018/wordml" xmlns:w16du="http://schemas.microsoft.com/office/word/2023/wordml/word16du" xmlns:w16sdtdh="http://schemas.microsoft.com/office/word/2020/wordml/sdtdatahash" xmlns:w16sdtfl="http://schemas.microsoft.com/office/word/2024/wordml/sdtformatlock" xmlns:w16se="http://schemas.microsoft.com/office/word/2015/wordml/symex" xmlns:wpg="http://schemas.microsoft.com/office/word/2010/wordprocessingGroup" xmlns:wpi="http://schemas.microsoft.com/office/word/2010/wordprocessingInk" xmlns:wne="http://schemas.microsoft.com/office/word/2006/wordml" xmlns:wps="http://schemas.microsoft.com/office/word/2010/wordprocessingShape" mc:Ignorable="w14 w15 w16se w16cid w16 w16cex w16sdtdh w16sdtfl w16du wp14">
   <w:abstractNum w:abstractNumId="0" w15:restartNumberingAfterBreak="0">
-    <w:nsid w:val="2A0B16BC"/>
+    <w:nsid w:val="09A65AE5"/>
     <w:multiLevelType w:val="hybridMultilevel"/>
-    <w:tmpl w:val="6E88CB1A"/>
+    <w:tmpl w:val="C90414D4"/>
+    <w:lvl w:ilvl="0" w:tplc="B61280B2">
+      <w:start w:val="1"/>
+      <w:numFmt w:val="bullet"/>
+      <w:lvlText w:val="-"/>
+      <w:lvlJc w:val="left"/>
+      <w:pPr>
+        <w:ind w:left="1080" w:hanging="360"/>
+      </w:pPr>
+      <w:rPr>
+        <w:rFonts w:ascii="Aptos" w:eastAsiaTheme="minorHAnsi" w:hAnsi="Aptos" w:cstheme="minorBidi" w:hint="default"/>
+      </w:rPr>
+    </w:lvl>
+    <w:lvl w:ilvl="1" w:tplc="04090003" w:tentative="1">
+      <w:start w:val="1"/>
+      <w:numFmt w:val="bullet"/>
+      <w:lvlText w:val="o"/>
+      <w:lvlJc w:val="left"/>
+      <w:pPr>
+        <w:ind w:left="1800" w:hanging="360"/>
+      </w:pPr>
+      <w:rPr>
+        <w:rFonts w:ascii="Courier New" w:hAnsi="Courier New" w:cs="Courier New" w:hint="default"/>
+      </w:rPr>
+    </w:lvl>
+    <w:lvl w:ilvl="2" w:tplc="04090005" w:tentative="1">
+      <w:start w:val="1"/>
+      <w:numFmt w:val="bullet"/>
+      <w:lvlText w:val=""/>
+      <w:lvlJc w:val="left"/>
+      <w:pPr>
+        <w:ind w:left="2520" w:hanging="360"/>
+      </w:pPr>
+      <w:rPr>
+        <w:rFonts w:ascii="Wingdings" w:hAnsi="Wingdings" w:hint="default"/>
+      </w:rPr>
+    </w:lvl>
+    <w:lvl w:ilvl="3" w:tplc="04090001" w:tentative="1">
+      <w:start w:val="1"/>
+      <w:numFmt w:val="bullet"/>
+      <w:lvlText w:val=""/>
+      <w:lvlJc w:val="left"/>
+      <w:pPr>
+        <w:ind w:left="3240" w:hanging="360"/>
+      </w:pPr>
+      <w:rPr>
+        <w:rFonts w:ascii="Symbol" w:hAnsi="Symbol" w:hint="default"/>
+      </w:rPr>
+    </w:lvl>
+    <w:lvl w:ilvl="4" w:tplc="04090003" w:tentative="1">
+      <w:start w:val="1"/>
+      <w:numFmt w:val="bullet"/>
+      <w:lvlText w:val="o"/>
+      <w:lvlJc w:val="left"/>
+      <w:pPr>
+        <w:ind w:left="3960" w:hanging="360"/>
+      </w:pPr>
+      <w:rPr>
+        <w:rFonts w:ascii="Courier New" w:hAnsi="Courier New" w:cs="Courier New" w:hint="default"/>
+      </w:rPr>
+    </w:lvl>
+    <w:lvl w:ilvl="5" w:tplc="04090005" w:tentative="1">
+      <w:start w:val="1"/>
+      <w:numFmt w:val="bullet"/>
+      <w:lvlText w:val=""/>
+      <w:lvlJc w:val="left"/>
+      <w:pPr>
+        <w:ind w:left="4680" w:hanging="360"/>
+      </w:pPr>
+      <w:rPr>
+        <w:rFonts w:ascii="Wingdings" w:hAnsi="Wingdings" w:hint="default"/>
+      </w:rPr>
+    </w:lvl>
+    <w:lvl w:ilvl="6" w:tplc="04090001" w:tentative="1">
+      <w:start w:val="1"/>
+      <w:numFmt w:val="bullet"/>
+      <w:lvlText w:val=""/>
+      <w:lvlJc w:val="left"/>
+      <w:pPr>
+        <w:ind w:left="5400" w:hanging="360"/>
+      </w:pPr>
+      <w:rPr>
+        <w:rFonts w:ascii="Symbol" w:hAnsi="Symbol" w:hint="default"/>
+      </w:rPr>
+    </w:lvl>
+    <w:lvl w:ilvl="7" w:tplc="04090003" w:tentative="1">
+      <w:start w:val="1"/>
+      <w:numFmt w:val="bullet"/>
+      <w:lvlText w:val="o"/>
+      <w:lvlJc w:val="left"/>
+      <w:pPr>
+        <w:ind w:left="6120" w:hanging="360"/>
+      </w:pPr>
+      <w:rPr>
+        <w:rFonts w:ascii="Courier New" w:hAnsi="Courier New" w:cs="Courier New" w:hint="default"/>
+      </w:rPr>
+    </w:lvl>
+    <w:lvl w:ilvl="8" w:tplc="04090005" w:tentative="1">
+      <w:start w:val="1"/>
+      <w:numFmt w:val="bullet"/>
+      <w:lvlText w:val=""/>
+      <w:lvlJc w:val="left"/>
+      <w:pPr>
+        <w:ind w:left="6840" w:hanging="360"/>
+      </w:pPr>
+      <w:rPr>
+        <w:rFonts w:ascii="Wingdings" w:hAnsi="Wingdings" w:hint="default"/>
+      </w:rPr>
+    </w:lvl>
+  </w:abstractNum>
+  <w:abstractNum w:abstractNumId="1" w15:restartNumberingAfterBreak="0">
+    <w:nsid w:val="3DBB64F6"/>
+    <w:multiLevelType w:val="hybridMultilevel"/>
+    <w:tmpl w:val="A2DC5C12"/>
+    <w:lvl w:ilvl="0" w:tplc="BF20E234">
+      <w:start w:val="1"/>
+      <w:numFmt w:val="bullet"/>
+      <w:lvlText w:val="-"/>
+      <w:lvlJc w:val="left"/>
+      <w:pPr>
+        <w:ind w:left="1080" w:hanging="360"/>
+      </w:pPr>
+      <w:rPr>
+        <w:rFonts w:ascii="Aptos" w:eastAsiaTheme="minorHAnsi" w:hAnsi="Aptos" w:cstheme="minorBidi" w:hint="default"/>
+      </w:rPr>
+    </w:lvl>
+    <w:lvl w:ilvl="1" w:tplc="04090003" w:tentative="1">
+      <w:start w:val="1"/>
+      <w:numFmt w:val="bullet"/>
+      <w:lvlText w:val="o"/>
+      <w:lvlJc w:val="left"/>
+      <w:pPr>
+        <w:ind w:left="1800" w:hanging="360"/>
+      </w:pPr>
+      <w:rPr>
+        <w:rFonts w:ascii="Courier New" w:hAnsi="Courier New" w:cs="Courier New" w:hint="default"/>
+      </w:rPr>
+    </w:lvl>
+    <w:lvl w:ilvl="2" w:tplc="04090005" w:tentative="1">
+      <w:start w:val="1"/>
+      <w:numFmt w:val="bullet"/>
+      <w:lvlText w:val=""/>
+      <w:lvlJc w:val="left"/>
+      <w:pPr>
+        <w:ind w:left="2520" w:hanging="360"/>
+      </w:pPr>
+      <w:rPr>
+        <w:rFonts w:ascii="Wingdings" w:hAnsi="Wingdings" w:hint="default"/>
+      </w:rPr>
+    </w:lvl>
+    <w:lvl w:ilvl="3" w:tplc="04090001" w:tentative="1">
+      <w:start w:val="1"/>
+      <w:numFmt w:val="bullet"/>
+      <w:lvlText w:val=""/>
+      <w:lvlJc w:val="left"/>
+      <w:pPr>
+        <w:ind w:left="3240" w:hanging="360"/>
+      </w:pPr>
+      <w:rPr>
+        <w:rFonts w:ascii="Symbol" w:hAnsi="Symbol" w:hint="default"/>
+      </w:rPr>
+    </w:lvl>
+    <w:lvl w:ilvl="4" w:tplc="04090003" w:tentative="1">
+      <w:start w:val="1"/>
+      <w:numFmt w:val="bullet"/>
+      <w:lvlText w:val="o"/>
+      <w:lvlJc w:val="left"/>
+      <w:pPr>
+        <w:ind w:left="3960" w:hanging="360"/>
+      </w:pPr>
+      <w:rPr>
+        <w:rFonts w:ascii="Courier New" w:hAnsi="Courier New" w:cs="Courier New" w:hint="default"/>
+      </w:rPr>
+    </w:lvl>
+    <w:lvl w:ilvl="5" w:tplc="04090005" w:tentative="1">
+      <w:start w:val="1"/>
+      <w:numFmt w:val="bullet"/>
+      <w:lvlText w:val=""/>
+      <w:lvlJc w:val="left"/>
+      <w:pPr>
+        <w:ind w:left="4680" w:hanging="360"/>
+      </w:pPr>
+      <w:rPr>
+        <w:rFonts w:ascii="Wingdings" w:hAnsi="Wingdings" w:hint="default"/>
+      </w:rPr>
+    </w:lvl>
+    <w:lvl w:ilvl="6" w:tplc="04090001" w:tentative="1">
+      <w:start w:val="1"/>
+      <w:numFmt w:val="bullet"/>
+      <w:lvlText w:val=""/>
+      <w:lvlJc w:val="left"/>
+      <w:pPr>
+        <w:ind w:left="5400" w:hanging="360"/>
+      </w:pPr>
+      <w:rPr>
+        <w:rFonts w:ascii="Symbol" w:hAnsi="Symbol" w:hint="default"/>
+      </w:rPr>
+    </w:lvl>
+    <w:lvl w:ilvl="7" w:tplc="04090003" w:tentative="1">
+      <w:start w:val="1"/>
+      <w:numFmt w:val="bullet"/>
+      <w:lvlText w:val="o"/>
+      <w:lvlJc w:val="left"/>
+      <w:pPr>
+        <w:ind w:left="6120" w:hanging="360"/>
+      </w:pPr>
+      <w:rPr>
+        <w:rFonts w:ascii="Courier New" w:hAnsi="Courier New" w:cs="Courier New" w:hint="default"/>
+      </w:rPr>
+    </w:lvl>
+    <w:lvl w:ilvl="8" w:tplc="04090005" w:tentative="1">
+      <w:start w:val="1"/>
+      <w:numFmt w:val="bullet"/>
+      <w:lvlText w:val=""/>
+      <w:lvlJc w:val="left"/>
+      <w:pPr>
+        <w:ind w:left="6840" w:hanging="360"/>
+      </w:pPr>
+      <w:rPr>
+        <w:rFonts w:ascii="Wingdings" w:hAnsi="Wingdings" w:hint="default"/>
+      </w:rPr>
+    </w:lvl>
+  </w:abstractNum>
+  <w:abstractNum w:abstractNumId="2" w15:restartNumberingAfterBreak="0">
+    <w:nsid w:val="3FCE7E1E"/>
+    <w:multiLevelType w:val="hybridMultilevel"/>
+    <w:tmpl w:val="65E09F36"/>
     <w:lvl w:ilvl="0" w:tplc="0409000F">
       <w:start w:val="1"/>
       <w:numFmt w:val="decimal"/>
@@ -788,7 +1902,7 @@
       </w:pPr>
     </w:lvl>
   </w:abstractNum>
-  <w:abstractNum w:abstractNumId="1" w15:restartNumberingAfterBreak="0">
+  <w:abstractNum w:abstractNumId="3" w15:restartNumberingAfterBreak="0">
     <w:nsid w:val="42376EA9"/>
     <w:multiLevelType w:val="multilevel"/>
     <w:tmpl w:val="1626055C"/>
@@ -905,11 +2019,317 @@
       </w:pPr>
     </w:lvl>
   </w:abstractNum>
+  <w:abstractNum w:abstractNumId="4" w15:restartNumberingAfterBreak="0">
+    <w:nsid w:val="473D2548"/>
+    <w:multiLevelType w:val="hybridMultilevel"/>
+    <w:tmpl w:val="12EAD824"/>
+    <w:lvl w:ilvl="0" w:tplc="04090001">
+      <w:start w:val="1"/>
+      <w:numFmt w:val="bullet"/>
+      <w:lvlText w:val=""/>
+      <w:lvlJc w:val="left"/>
+      <w:pPr>
+        <w:ind w:left="1080" w:hanging="360"/>
+      </w:pPr>
+      <w:rPr>
+        <w:rFonts w:ascii="Symbol" w:hAnsi="Symbol" w:hint="default"/>
+      </w:rPr>
+    </w:lvl>
+    <w:lvl w:ilvl="1" w:tplc="FFFFFFFF">
+      <w:start w:val="1"/>
+      <w:numFmt w:val="bullet"/>
+      <w:lvlText w:val="o"/>
+      <w:lvlJc w:val="left"/>
+      <w:pPr>
+        <w:ind w:left="1800" w:hanging="360"/>
+      </w:pPr>
+      <w:rPr>
+        <w:rFonts w:ascii="Courier New" w:hAnsi="Courier New" w:cs="Courier New" w:hint="default"/>
+      </w:rPr>
+    </w:lvl>
+    <w:lvl w:ilvl="2" w:tplc="FFFFFFFF" w:tentative="1">
+      <w:start w:val="1"/>
+      <w:numFmt w:val="bullet"/>
+      <w:lvlText w:val=""/>
+      <w:lvlJc w:val="left"/>
+      <w:pPr>
+        <w:ind w:left="2520" w:hanging="360"/>
+      </w:pPr>
+      <w:rPr>
+        <w:rFonts w:ascii="Wingdings" w:hAnsi="Wingdings" w:hint="default"/>
+      </w:rPr>
+    </w:lvl>
+    <w:lvl w:ilvl="3" w:tplc="FFFFFFFF" w:tentative="1">
+      <w:start w:val="1"/>
+      <w:numFmt w:val="bullet"/>
+      <w:lvlText w:val=""/>
+      <w:lvlJc w:val="left"/>
+      <w:pPr>
+        <w:ind w:left="3240" w:hanging="360"/>
+      </w:pPr>
+      <w:rPr>
+        <w:rFonts w:ascii="Symbol" w:hAnsi="Symbol" w:hint="default"/>
+      </w:rPr>
+    </w:lvl>
+    <w:lvl w:ilvl="4" w:tplc="FFFFFFFF" w:tentative="1">
+      <w:start w:val="1"/>
+      <w:numFmt w:val="bullet"/>
+      <w:lvlText w:val="o"/>
+      <w:lvlJc w:val="left"/>
+      <w:pPr>
+        <w:ind w:left="3960" w:hanging="360"/>
+      </w:pPr>
+      <w:rPr>
+        <w:rFonts w:ascii="Courier New" w:hAnsi="Courier New" w:cs="Courier New" w:hint="default"/>
+      </w:rPr>
+    </w:lvl>
+    <w:lvl w:ilvl="5" w:tplc="FFFFFFFF" w:tentative="1">
+      <w:start w:val="1"/>
+      <w:numFmt w:val="bullet"/>
+      <w:lvlText w:val=""/>
+      <w:lvlJc w:val="left"/>
+      <w:pPr>
+        <w:ind w:left="4680" w:hanging="360"/>
+      </w:pPr>
+      <w:rPr>
+        <w:rFonts w:ascii="Wingdings" w:hAnsi="Wingdings" w:hint="default"/>
+      </w:rPr>
+    </w:lvl>
+    <w:lvl w:ilvl="6" w:tplc="FFFFFFFF" w:tentative="1">
+      <w:start w:val="1"/>
+      <w:numFmt w:val="bullet"/>
+      <w:lvlText w:val=""/>
+      <w:lvlJc w:val="left"/>
+      <w:pPr>
+        <w:ind w:left="5400" w:hanging="360"/>
+      </w:pPr>
+      <w:rPr>
+        <w:rFonts w:ascii="Symbol" w:hAnsi="Symbol" w:hint="default"/>
+      </w:rPr>
+    </w:lvl>
+    <w:lvl w:ilvl="7" w:tplc="FFFFFFFF" w:tentative="1">
+      <w:start w:val="1"/>
+      <w:numFmt w:val="bullet"/>
+      <w:lvlText w:val="o"/>
+      <w:lvlJc w:val="left"/>
+      <w:pPr>
+        <w:ind w:left="6120" w:hanging="360"/>
+      </w:pPr>
+      <w:rPr>
+        <w:rFonts w:ascii="Courier New" w:hAnsi="Courier New" w:cs="Courier New" w:hint="default"/>
+      </w:rPr>
+    </w:lvl>
+    <w:lvl w:ilvl="8" w:tplc="FFFFFFFF" w:tentative="1">
+      <w:start w:val="1"/>
+      <w:numFmt w:val="bullet"/>
+      <w:lvlText w:val=""/>
+      <w:lvlJc w:val="left"/>
+      <w:pPr>
+        <w:ind w:left="6840" w:hanging="360"/>
+      </w:pPr>
+      <w:rPr>
+        <w:rFonts w:ascii="Wingdings" w:hAnsi="Wingdings" w:hint="default"/>
+      </w:rPr>
+    </w:lvl>
+  </w:abstractNum>
+  <w:abstractNum w:abstractNumId="5" w15:restartNumberingAfterBreak="0">
+    <w:nsid w:val="6705030B"/>
+    <w:multiLevelType w:val="hybridMultilevel"/>
+    <w:tmpl w:val="84288482"/>
+    <w:lvl w:ilvl="0" w:tplc="0409000F">
+      <w:start w:val="1"/>
+      <w:numFmt w:val="decimal"/>
+      <w:lvlText w:val="%1."/>
+      <w:lvlJc w:val="left"/>
+      <w:pPr>
+        <w:ind w:left="720" w:hanging="360"/>
+      </w:pPr>
+      <w:rPr>
+        <w:rFonts w:hint="default"/>
+      </w:rPr>
+    </w:lvl>
+    <w:lvl w:ilvl="1" w:tplc="04090019" w:tentative="1">
+      <w:start w:val="1"/>
+      <w:numFmt w:val="lowerLetter"/>
+      <w:lvlText w:val="%2."/>
+      <w:lvlJc w:val="left"/>
+      <w:pPr>
+        <w:ind w:left="1440" w:hanging="360"/>
+      </w:pPr>
+    </w:lvl>
+    <w:lvl w:ilvl="2" w:tplc="0409001B" w:tentative="1">
+      <w:start w:val="1"/>
+      <w:numFmt w:val="lowerRoman"/>
+      <w:lvlText w:val="%3."/>
+      <w:lvlJc w:val="right"/>
+      <w:pPr>
+        <w:ind w:left="2160" w:hanging="180"/>
+      </w:pPr>
+    </w:lvl>
+    <w:lvl w:ilvl="3" w:tplc="0409000F" w:tentative="1">
+      <w:start w:val="1"/>
+      <w:numFmt w:val="decimal"/>
+      <w:lvlText w:val="%4."/>
+      <w:lvlJc w:val="left"/>
+      <w:pPr>
+        <w:ind w:left="2880" w:hanging="360"/>
+      </w:pPr>
+    </w:lvl>
+    <w:lvl w:ilvl="4" w:tplc="04090019" w:tentative="1">
+      <w:start w:val="1"/>
+      <w:numFmt w:val="lowerLetter"/>
+      <w:lvlText w:val="%5."/>
+      <w:lvlJc w:val="left"/>
+      <w:pPr>
+        <w:ind w:left="3600" w:hanging="360"/>
+      </w:pPr>
+    </w:lvl>
+    <w:lvl w:ilvl="5" w:tplc="0409001B" w:tentative="1">
+      <w:start w:val="1"/>
+      <w:numFmt w:val="lowerRoman"/>
+      <w:lvlText w:val="%6."/>
+      <w:lvlJc w:val="right"/>
+      <w:pPr>
+        <w:ind w:left="4320" w:hanging="180"/>
+      </w:pPr>
+    </w:lvl>
+    <w:lvl w:ilvl="6" w:tplc="0409000F" w:tentative="1">
+      <w:start w:val="1"/>
+      <w:numFmt w:val="decimal"/>
+      <w:lvlText w:val="%7."/>
+      <w:lvlJc w:val="left"/>
+      <w:pPr>
+        <w:ind w:left="5040" w:hanging="360"/>
+      </w:pPr>
+    </w:lvl>
+    <w:lvl w:ilvl="7" w:tplc="04090019" w:tentative="1">
+      <w:start w:val="1"/>
+      <w:numFmt w:val="lowerLetter"/>
+      <w:lvlText w:val="%8."/>
+      <w:lvlJc w:val="left"/>
+      <w:pPr>
+        <w:ind w:left="5760" w:hanging="360"/>
+      </w:pPr>
+    </w:lvl>
+    <w:lvl w:ilvl="8" w:tplc="0409001B" w:tentative="1">
+      <w:start w:val="1"/>
+      <w:numFmt w:val="lowerRoman"/>
+      <w:lvlText w:val="%9."/>
+      <w:lvlJc w:val="right"/>
+      <w:pPr>
+        <w:ind w:left="6480" w:hanging="180"/>
+      </w:pPr>
+    </w:lvl>
+  </w:abstractNum>
+  <w:abstractNum w:abstractNumId="6" w15:restartNumberingAfterBreak="0">
+    <w:nsid w:val="7DB97DEC"/>
+    <w:multiLevelType w:val="hybridMultilevel"/>
+    <w:tmpl w:val="A392A02E"/>
+    <w:lvl w:ilvl="0" w:tplc="0409000F">
+      <w:start w:val="1"/>
+      <w:numFmt w:val="decimal"/>
+      <w:lvlText w:val="%1."/>
+      <w:lvlJc w:val="left"/>
+      <w:pPr>
+        <w:ind w:left="720" w:hanging="360"/>
+      </w:pPr>
+      <w:rPr>
+        <w:rFonts w:hint="default"/>
+      </w:rPr>
+    </w:lvl>
+    <w:lvl w:ilvl="1" w:tplc="04090019" w:tentative="1">
+      <w:start w:val="1"/>
+      <w:numFmt w:val="lowerLetter"/>
+      <w:lvlText w:val="%2."/>
+      <w:lvlJc w:val="left"/>
+      <w:pPr>
+        <w:ind w:left="1440" w:hanging="360"/>
+      </w:pPr>
+    </w:lvl>
+    <w:lvl w:ilvl="2" w:tplc="0409001B" w:tentative="1">
+      <w:start w:val="1"/>
+      <w:numFmt w:val="lowerRoman"/>
+      <w:lvlText w:val="%3."/>
+      <w:lvlJc w:val="right"/>
+      <w:pPr>
+        <w:ind w:left="2160" w:hanging="180"/>
+      </w:pPr>
+    </w:lvl>
+    <w:lvl w:ilvl="3" w:tplc="0409000F" w:tentative="1">
+      <w:start w:val="1"/>
+      <w:numFmt w:val="decimal"/>
+      <w:lvlText w:val="%4."/>
+      <w:lvlJc w:val="left"/>
+      <w:pPr>
+        <w:ind w:left="2880" w:hanging="360"/>
+      </w:pPr>
+    </w:lvl>
+    <w:lvl w:ilvl="4" w:tplc="04090019" w:tentative="1">
+      <w:start w:val="1"/>
+      <w:numFmt w:val="lowerLetter"/>
+      <w:lvlText w:val="%5."/>
+      <w:lvlJc w:val="left"/>
+      <w:pPr>
+        <w:ind w:left="3600" w:hanging="360"/>
+      </w:pPr>
+    </w:lvl>
+    <w:lvl w:ilvl="5" w:tplc="0409001B" w:tentative="1">
+      <w:start w:val="1"/>
+      <w:numFmt w:val="lowerRoman"/>
+      <w:lvlText w:val="%6."/>
+      <w:lvlJc w:val="right"/>
+      <w:pPr>
+        <w:ind w:left="4320" w:hanging="180"/>
+      </w:pPr>
+    </w:lvl>
+    <w:lvl w:ilvl="6" w:tplc="0409000F" w:tentative="1">
+      <w:start w:val="1"/>
+      <w:numFmt w:val="decimal"/>
+      <w:lvlText w:val="%7."/>
+      <w:lvlJc w:val="left"/>
+      <w:pPr>
+        <w:ind w:left="5040" w:hanging="360"/>
+      </w:pPr>
+    </w:lvl>
+    <w:lvl w:ilvl="7" w:tplc="04090019" w:tentative="1">
+      <w:start w:val="1"/>
+      <w:numFmt w:val="lowerLetter"/>
+      <w:lvlText w:val="%8."/>
+      <w:lvlJc w:val="left"/>
+      <w:pPr>
+        <w:ind w:left="5760" w:hanging="360"/>
+      </w:pPr>
+    </w:lvl>
+    <w:lvl w:ilvl="8" w:tplc="0409001B" w:tentative="1">
+      <w:start w:val="1"/>
+      <w:numFmt w:val="lowerRoman"/>
+      <w:lvlText w:val="%9."/>
+      <w:lvlJc w:val="right"/>
+      <w:pPr>
+        <w:ind w:left="6480" w:hanging="180"/>
+      </w:pPr>
+    </w:lvl>
+  </w:abstractNum>
   <w:num w:numId="1" w16cid:durableId="28533381">
+    <w:abstractNumId w:val="3"/>
+  </w:num>
+  <w:num w:numId="2" w16cid:durableId="178659838">
+    <w:abstractNumId w:val="5"/>
+  </w:num>
+  <w:num w:numId="3" w16cid:durableId="475998041">
+    <w:abstractNumId w:val="2"/>
+  </w:num>
+  <w:num w:numId="4" w16cid:durableId="16539369">
+    <w:abstractNumId w:val="6"/>
+  </w:num>
+  <w:num w:numId="5" w16cid:durableId="1241137441">
+    <w:abstractNumId w:val="0"/>
+  </w:num>
+  <w:num w:numId="6" w16cid:durableId="1193375273">
     <w:abstractNumId w:val="1"/>
   </w:num>
-  <w:num w:numId="2" w16cid:durableId="210267261">
-    <w:abstractNumId w:val="0"/>
+  <w:num w:numId="7" w16cid:durableId="26026866">
+    <w:abstractNumId w:val="4"/>
   </w:num>
 </w:numbering>
 </file>
@@ -1342,7 +2762,6 @@
     <w:next w:val="Normal"/>
     <w:link w:val="Heading2Char"/>
     <w:uiPriority w:val="9"/>
-    <w:semiHidden/>
     <w:unhideWhenUsed/>
     <w:qFormat/>
     <w:rsid w:val="00531962"/>
@@ -1365,7 +2784,6 @@
     <w:next w:val="Normal"/>
     <w:link w:val="Heading3Char"/>
     <w:uiPriority w:val="9"/>
-    <w:semiHidden/>
     <w:unhideWhenUsed/>
     <w:qFormat/>
     <w:rsid w:val="00531962"/>
@@ -1517,6 +2935,7 @@
   <w:style w:type="character" w:default="1" w:styleId="DefaultParagraphFont">
     <w:name w:val="Default Paragraph Font"/>
     <w:uiPriority w:val="1"/>
+    <w:semiHidden/>
     <w:unhideWhenUsed/>
   </w:style>
   <w:style w:type="table" w:default="1" w:styleId="TableNormal">
@@ -1558,7 +2977,6 @@
     <w:basedOn w:val="DefaultParagraphFont"/>
     <w:link w:val="Heading2"/>
     <w:uiPriority w:val="9"/>
-    <w:semiHidden/>
     <w:rsid w:val="00531962"/>
     <w:rPr>
       <w:rFonts w:asciiTheme="majorHAnsi" w:eastAsiaTheme="majorEastAsia" w:hAnsiTheme="majorHAnsi" w:cstheme="majorBidi"/>
@@ -1572,7 +2990,6 @@
     <w:basedOn w:val="DefaultParagraphFont"/>
     <w:link w:val="Heading3"/>
     <w:uiPriority w:val="9"/>
-    <w:semiHidden/>
     <w:rsid w:val="00531962"/>
     <w:rPr>
       <w:rFonts w:eastAsiaTheme="majorEastAsia" w:cstheme="majorBidi"/>
@@ -1852,6 +3269,101 @@
       <w:color w:val="605E5C"/>
       <w:shd w:val="clear" w:color="auto" w:fill="E1DFDD"/>
     </w:rPr>
+  </w:style>
+  <w:style w:type="table" w:styleId="TableGrid">
+    <w:name w:val="Table Grid"/>
+    <w:basedOn w:val="TableNormal"/>
+    <w:uiPriority w:val="39"/>
+    <w:rsid w:val="00066EBC"/>
+    <w:pPr>
+      <w:spacing w:after="0" w:line="240" w:lineRule="auto"/>
+    </w:pPr>
+    <w:tblPr>
+      <w:tblBorders>
+        <w:top w:val="single" w:sz="4" w:space="0" w:color="auto"/>
+        <w:left w:val="single" w:sz="4" w:space="0" w:color="auto"/>
+        <w:bottom w:val="single" w:sz="4" w:space="0" w:color="auto"/>
+        <w:right w:val="single" w:sz="4" w:space="0" w:color="auto"/>
+        <w:insideH w:val="single" w:sz="4" w:space="0" w:color="auto"/>
+        <w:insideV w:val="single" w:sz="4" w:space="0" w:color="auto"/>
+      </w:tblBorders>
+    </w:tblPr>
+  </w:style>
+  <w:style w:type="table" w:styleId="GridTable4-Accent4">
+    <w:name w:val="Grid Table 4 Accent 4"/>
+    <w:basedOn w:val="TableNormal"/>
+    <w:uiPriority w:val="49"/>
+    <w:rsid w:val="00066EBC"/>
+    <w:pPr>
+      <w:spacing w:after="0" w:line="240" w:lineRule="auto"/>
+    </w:pPr>
+    <w:tblPr>
+      <w:tblStyleRowBandSize w:val="1"/>
+      <w:tblStyleColBandSize w:val="1"/>
+      <w:tblBorders>
+        <w:top w:val="single" w:sz="4" w:space="0" w:color="60CAF3" w:themeColor="accent4" w:themeTint="99"/>
+        <w:left w:val="single" w:sz="4" w:space="0" w:color="60CAF3" w:themeColor="accent4" w:themeTint="99"/>
+        <w:bottom w:val="single" w:sz="4" w:space="0" w:color="60CAF3" w:themeColor="accent4" w:themeTint="99"/>
+        <w:right w:val="single" w:sz="4" w:space="0" w:color="60CAF3" w:themeColor="accent4" w:themeTint="99"/>
+        <w:insideH w:val="single" w:sz="4" w:space="0" w:color="60CAF3" w:themeColor="accent4" w:themeTint="99"/>
+        <w:insideV w:val="single" w:sz="4" w:space="0" w:color="60CAF3" w:themeColor="accent4" w:themeTint="99"/>
+      </w:tblBorders>
+    </w:tblPr>
+    <w:tblStylePr w:type="firstRow">
+      <w:rPr>
+        <w:b/>
+        <w:bCs/>
+        <w:color w:val="FFFFFF" w:themeColor="background1"/>
+      </w:rPr>
+      <w:tblPr/>
+      <w:tcPr>
+        <w:tcBorders>
+          <w:top w:val="single" w:sz="4" w:space="0" w:color="0F9ED5" w:themeColor="accent4"/>
+          <w:left w:val="single" w:sz="4" w:space="0" w:color="0F9ED5" w:themeColor="accent4"/>
+          <w:bottom w:val="single" w:sz="4" w:space="0" w:color="0F9ED5" w:themeColor="accent4"/>
+          <w:right w:val="single" w:sz="4" w:space="0" w:color="0F9ED5" w:themeColor="accent4"/>
+          <w:insideH w:val="nil"/>
+          <w:insideV w:val="nil"/>
+        </w:tcBorders>
+        <w:shd w:val="clear" w:color="auto" w:fill="0F9ED5" w:themeFill="accent4"/>
+      </w:tcPr>
+    </w:tblStylePr>
+    <w:tblStylePr w:type="lastRow">
+      <w:rPr>
+        <w:b/>
+        <w:bCs/>
+      </w:rPr>
+      <w:tblPr/>
+      <w:tcPr>
+        <w:tcBorders>
+          <w:top w:val="double" w:sz="4" w:space="0" w:color="0F9ED5" w:themeColor="accent4"/>
+        </w:tcBorders>
+      </w:tcPr>
+    </w:tblStylePr>
+    <w:tblStylePr w:type="firstCol">
+      <w:rPr>
+        <w:b/>
+        <w:bCs/>
+      </w:rPr>
+    </w:tblStylePr>
+    <w:tblStylePr w:type="lastCol">
+      <w:rPr>
+        <w:b/>
+        <w:bCs/>
+      </w:rPr>
+    </w:tblStylePr>
+    <w:tblStylePr w:type="band1Vert">
+      <w:tblPr/>
+      <w:tcPr>
+        <w:shd w:val="clear" w:color="auto" w:fill="CAEDFB" w:themeFill="accent4" w:themeFillTint="33"/>
+      </w:tcPr>
+    </w:tblStylePr>
+    <w:tblStylePr w:type="band1Horz">
+      <w:tblPr/>
+      <w:tcPr>
+        <w:shd w:val="clear" w:color="auto" w:fill="CAEDFB" w:themeFill="accent4" w:themeFillTint="33"/>
+      </w:tcPr>
+    </w:tblStylePr>
   </w:style>
 </w:styles>
 </file>

</xml_diff>